<commit_message>
made some changes to word document
</commit_message>
<xml_diff>
--- a/Week 2.docx
+++ b/Week 2.docx
@@ -2638,6 +2638,9 @@
     <w:p>
       <w:pPr>
         <w:jc w:val="left"/>
+        <w:rPr>
+          <w:vertAlign w:val="subscript"/>
+        </w:rPr>
       </w:pPr>
       <w:r>
         <w:tab/>
@@ -2667,10 +2670,10 @@
             <v:path o:extrusionok="f" gradientshapeok="t" o:connecttype="rect"/>
             <o:lock v:ext="edit" aspectratio="t"/>
           </v:shapetype>
-          <v:shape id="_x0000_i1025" type="#_x0000_t75" style="width:117.15pt;height:55.95pt" o:ole="">
+          <v:shape id="_x0000_i1025" type="#_x0000_t75" style="width:117pt;height:55.9pt" o:ole="">
             <v:imagedata r:id="rId10" o:title=""/>
           </v:shape>
-          <o:OLEObject Type="Embed" ProgID="Equation.DSMT4" ShapeID="_x0000_i1025" DrawAspect="Content" ObjectID="_1768046449" r:id="rId11"/>
+          <o:OLEObject Type="Embed" ProgID="Equation.DSMT4" ShapeID="_x0000_i1025" DrawAspect="Content" ObjectID="_1768047418" r:id="rId11"/>
         </w:object>
       </w:r>
       <w:r>
@@ -2700,6 +2703,11 @@
         </w:rPr>
         <w:t>3</w:t>
       </w:r>
+    </w:p>
+    <w:p>
+      <w:pPr>
+        <w:jc w:val="left"/>
+      </w:pPr>
     </w:p>
     <w:sectPr>
       <w:headerReference w:type="default" r:id="rId12"/>

</xml_diff>